<commit_message>
nmv 09 01 2024
</commit_message>
<xml_diff>
--- a/TS-Padam/TS-2.5/TS 2.5 Malayalam Pada Paatam Corrections.docx
+++ b/TS-Padam/TS-2.5/TS 2.5 Malayalam Pada Paatam Corrections.docx
@@ -188,6 +188,363 @@
       </w:tr>
       <w:tr>
         <w:trPr>
+          <w:trHeight w:val="569"/>
+        </w:trPr>
+        <w:tc>
+          <w:tcPr>
+            <w:tcW w:w="3120" w:type="dxa"/>
+            <w:tcBorders>
+              <w:top w:val="single" w:sz="4" w:space="0" w:color="000000"/>
+              <w:left w:val="single" w:sz="4" w:space="0" w:color="000000"/>
+              <w:bottom w:val="single" w:sz="4" w:space="0" w:color="000000"/>
+              <w:right w:val="single" w:sz="4" w:space="0" w:color="000000"/>
+            </w:tcBorders>
+          </w:tcPr>
+          <w:p>
+            <w:pPr>
+              <w:widowControl w:val="0"/>
+              <w:autoSpaceDE w:val="0"/>
+              <w:autoSpaceDN w:val="0"/>
+              <w:adjustRightInd w:val="0"/>
+              <w:spacing w:before="0" w:line="264" w:lineRule="auto"/>
+              <w:ind w:right="-320"/>
+              <w:jc w:val="both"/>
+              <w:rPr>
+                <w:rFonts w:eastAsia="Times New Roman" w:cs="Arial"/>
+                <w:b/>
+                <w:bCs/>
+                <w:sz w:val="28"/>
+                <w:szCs w:val="28"/>
+                <w:lang w:eastAsia="en-IN" w:bidi="ml-IN"/>
+              </w:rPr>
+            </w:pPr>
+            <w:r>
+              <w:rPr>
+                <w:rFonts w:eastAsia="Times New Roman" w:cs="Arial"/>
+                <w:b/>
+                <w:bCs/>
+                <w:sz w:val="28"/>
+                <w:szCs w:val="28"/>
+                <w:lang w:eastAsia="en-IN" w:bidi="ml-IN"/>
+              </w:rPr>
+              <w:t>TS 2.</w:t>
+            </w:r>
+            <w:r>
+              <w:rPr>
+                <w:rFonts w:eastAsia="Times New Roman" w:cs="Arial"/>
+                <w:b/>
+                <w:bCs/>
+                <w:sz w:val="28"/>
+                <w:szCs w:val="28"/>
+                <w:lang w:eastAsia="en-IN" w:bidi="ml-IN"/>
+              </w:rPr>
+              <w:t>5</w:t>
+            </w:r>
+            <w:r>
+              <w:rPr>
+                <w:rFonts w:eastAsia="Times New Roman" w:cs="Arial"/>
+                <w:b/>
+                <w:bCs/>
+                <w:sz w:val="28"/>
+                <w:szCs w:val="28"/>
+                <w:lang w:eastAsia="en-IN" w:bidi="ml-IN"/>
+              </w:rPr>
+              <w:t>.</w:t>
+            </w:r>
+            <w:r>
+              <w:rPr>
+                <w:rFonts w:eastAsia="Times New Roman" w:cs="Arial"/>
+                <w:b/>
+                <w:bCs/>
+                <w:sz w:val="28"/>
+                <w:szCs w:val="28"/>
+                <w:lang w:eastAsia="en-IN" w:bidi="ml-IN"/>
+              </w:rPr>
+              <w:t>1</w:t>
+            </w:r>
+            <w:r>
+              <w:rPr>
+                <w:rFonts w:eastAsia="Times New Roman" w:cs="Arial"/>
+                <w:b/>
+                <w:bCs/>
+                <w:sz w:val="28"/>
+                <w:szCs w:val="28"/>
+                <w:lang w:eastAsia="en-IN" w:bidi="ml-IN"/>
+              </w:rPr>
+              <w:t>.</w:t>
+            </w:r>
+            <w:r>
+              <w:rPr>
+                <w:rFonts w:eastAsia="Times New Roman" w:cs="Arial"/>
+                <w:b/>
+                <w:bCs/>
+                <w:sz w:val="28"/>
+                <w:szCs w:val="28"/>
+                <w:lang w:eastAsia="en-IN" w:bidi="ml-IN"/>
+              </w:rPr>
+              <w:t>4</w:t>
+            </w:r>
+            <w:r>
+              <w:rPr>
+                <w:rFonts w:eastAsia="Times New Roman" w:cs="Arial"/>
+                <w:b/>
+                <w:bCs/>
+                <w:sz w:val="28"/>
+                <w:szCs w:val="28"/>
+                <w:lang w:eastAsia="en-IN" w:bidi="ml-IN"/>
+              </w:rPr>
+              <w:t xml:space="preserve"> - Vaakyam</w:t>
+            </w:r>
+          </w:p>
+          <w:p>
+            <w:pPr>
+              <w:widowControl w:val="0"/>
+              <w:autoSpaceDE w:val="0"/>
+              <w:autoSpaceDN w:val="0"/>
+              <w:adjustRightInd w:val="0"/>
+              <w:spacing w:before="0" w:line="264" w:lineRule="auto"/>
+              <w:ind w:right="-320"/>
+              <w:jc w:val="both"/>
+              <w:rPr>
+                <w:rFonts w:eastAsia="Times New Roman" w:cs="Arial"/>
+                <w:b/>
+                <w:bCs/>
+                <w:sz w:val="28"/>
+                <w:szCs w:val="28"/>
+                <w:lang w:eastAsia="en-IN" w:bidi="ml-IN"/>
+              </w:rPr>
+            </w:pPr>
+            <w:r>
+              <w:rPr>
+                <w:rFonts w:eastAsia="Times New Roman" w:cs="Arial"/>
+                <w:b/>
+                <w:bCs/>
+                <w:sz w:val="28"/>
+                <w:szCs w:val="28"/>
+                <w:lang w:eastAsia="en-IN" w:bidi="ml-IN"/>
+              </w:rPr>
+              <w:t xml:space="preserve">Line No. </w:t>
+            </w:r>
+            <w:r>
+              <w:rPr>
+                <w:rFonts w:eastAsia="Times New Roman" w:cs="Arial"/>
+                <w:b/>
+                <w:bCs/>
+                <w:sz w:val="28"/>
+                <w:szCs w:val="28"/>
+                <w:lang w:eastAsia="en-IN" w:bidi="ml-IN"/>
+              </w:rPr>
+              <w:t>5</w:t>
+            </w:r>
+          </w:p>
+          <w:p>
+            <w:pPr>
+              <w:widowControl w:val="0"/>
+              <w:autoSpaceDE w:val="0"/>
+              <w:autoSpaceDN w:val="0"/>
+              <w:adjustRightInd w:val="0"/>
+              <w:spacing w:before="0" w:line="264" w:lineRule="auto"/>
+              <w:ind w:right="-320"/>
+              <w:jc w:val="both"/>
+              <w:rPr>
+                <w:rFonts w:eastAsia="Times New Roman" w:cs="Arial"/>
+                <w:b/>
+                <w:bCs/>
+                <w:sz w:val="28"/>
+                <w:szCs w:val="28"/>
+                <w:lang w:eastAsia="en-IN" w:bidi="ml-IN"/>
+              </w:rPr>
+            </w:pPr>
+            <w:r>
+              <w:rPr>
+                <w:rFonts w:eastAsia="Times New Roman" w:cs="Arial"/>
+                <w:b/>
+                <w:bCs/>
+                <w:sz w:val="28"/>
+                <w:szCs w:val="28"/>
+                <w:lang w:eastAsia="en-IN" w:bidi="ml-IN"/>
+              </w:rPr>
+              <w:t xml:space="preserve">Panchaati No. </w:t>
+            </w:r>
+            <w:r>
+              <w:rPr>
+                <w:rFonts w:eastAsia="Times New Roman" w:cs="Arial"/>
+                <w:b/>
+                <w:bCs/>
+                <w:sz w:val="28"/>
+                <w:szCs w:val="28"/>
+                <w:lang w:eastAsia="en-IN" w:bidi="ml-IN"/>
+              </w:rPr>
+              <w:t>4</w:t>
+            </w:r>
+          </w:p>
+        </w:tc>
+        <w:tc>
+          <w:tcPr>
+            <w:tcW w:w="5386" w:type="dxa"/>
+            <w:tcBorders>
+              <w:top w:val="single" w:sz="4" w:space="0" w:color="000000"/>
+              <w:left w:val="single" w:sz="4" w:space="0" w:color="000000"/>
+              <w:bottom w:val="single" w:sz="4" w:space="0" w:color="000000"/>
+              <w:right w:val="single" w:sz="4" w:space="0" w:color="000000"/>
+            </w:tcBorders>
+          </w:tcPr>
+          <w:p>
+            <w:pPr>
+              <w:widowControl w:val="0"/>
+              <w:autoSpaceDE w:val="0"/>
+              <w:autoSpaceDN w:val="0"/>
+              <w:adjustRightInd w:val="0"/>
+              <w:spacing w:before="0" w:line="240" w:lineRule="auto"/>
+              <w:ind w:right="-22"/>
+              <w:rPr>
+                <w:rFonts w:ascii="BRH Malayalam Extra" w:hAnsi="BRH Malayalam Extra" w:cs="BRH Malayalam Extra"/>
+                <w:sz w:val="40"/>
+                <w:szCs w:val="40"/>
+              </w:rPr>
+            </w:pPr>
+            <w:r>
+              <w:rPr>
+                <w:rFonts w:ascii="BRH Malayalam Extra" w:hAnsi="BRH Malayalam Extra" w:cs="BRH Malayalam Extra"/>
+                <w:sz w:val="40"/>
+                <w:szCs w:val="40"/>
+              </w:rPr>
+              <w:t>öeZõ—M£</w:t>
+            </w:r>
+            <w:r>
+              <w:rPr>
+                <w:rFonts w:ascii="BRH Malayalam Extra" w:hAnsi="BRH Malayalam Extra" w:cs="BRH Malayalam Extra"/>
+                <w:sz w:val="40"/>
+                <w:szCs w:val="40"/>
+                <w:highlight w:val="yellow"/>
+              </w:rPr>
+              <w:t>Y§t</w:t>
+            </w:r>
+            <w:r>
+              <w:rPr>
+                <w:rFonts w:ascii="BRH Malayalam Extra" w:hAnsi="BRH Malayalam Extra" w:cs="BRH Malayalam Extra"/>
+                <w:sz w:val="32"/>
+                <w:szCs w:val="40"/>
+                <w:highlight w:val="yellow"/>
+              </w:rPr>
+              <w:t>–</w:t>
+            </w:r>
+            <w:r>
+              <w:rPr>
+                <w:rFonts w:ascii="BRH Malayalam Extra" w:hAnsi="BRH Malayalam Extra" w:cs="BRH Malayalam Extra"/>
+                <w:sz w:val="40"/>
+                <w:szCs w:val="40"/>
+              </w:rPr>
+              <w:t>©a§</w:t>
+            </w:r>
+            <w:r>
+              <w:rPr>
+                <w:rFonts w:ascii="BRH Malayalam Extra" w:hAnsi="BRH Malayalam Extra" w:cs="Latha" w:hint="cs"/>
+                <w:sz w:val="40"/>
+                <w:szCs w:val="40"/>
+                <w:cs/>
+                <w:lang w:bidi="ta-IN"/>
+              </w:rPr>
+              <w:t xml:space="preserve"> </w:t>
+            </w:r>
+            <w:r>
+              <w:rPr>
+                <w:rFonts w:ascii="BRH Malayalam Extra" w:hAnsi="BRH Malayalam Extra" w:cs="BRH Malayalam Extra"/>
+                <w:sz w:val="40"/>
+                <w:szCs w:val="40"/>
+              </w:rPr>
+              <w:t>s</w:t>
+            </w:r>
+          </w:p>
+        </w:tc>
+        <w:tc>
+          <w:tcPr>
+            <w:tcW w:w="5699" w:type="dxa"/>
+            <w:tcBorders>
+              <w:top w:val="single" w:sz="4" w:space="0" w:color="000000"/>
+              <w:left w:val="single" w:sz="4" w:space="0" w:color="000000"/>
+              <w:bottom w:val="single" w:sz="4" w:space="0" w:color="000000"/>
+              <w:right w:val="single" w:sz="4" w:space="0" w:color="000000"/>
+            </w:tcBorders>
+          </w:tcPr>
+          <w:p>
+            <w:pPr>
+              <w:widowControl w:val="0"/>
+              <w:autoSpaceDE w:val="0"/>
+              <w:autoSpaceDN w:val="0"/>
+              <w:adjustRightInd w:val="0"/>
+              <w:spacing w:before="0" w:line="240" w:lineRule="auto"/>
+              <w:ind w:right="-22"/>
+              <w:rPr>
+                <w:rFonts w:ascii="BRH Malayalam Extra" w:hAnsi="BRH Malayalam Extra" w:cs="BRH Malayalam Extra"/>
+                <w:sz w:val="40"/>
+                <w:szCs w:val="40"/>
+              </w:rPr>
+            </w:pPr>
+            <w:r>
+              <w:rPr>
+                <w:rFonts w:ascii="BRH Malayalam Extra" w:hAnsi="BRH Malayalam Extra" w:cs="BRH Malayalam Extra"/>
+                <w:sz w:val="32"/>
+                <w:szCs w:val="40"/>
+              </w:rPr>
+              <w:t>–</w:t>
+            </w:r>
+            <w:r>
+              <w:rPr>
+                <w:rFonts w:ascii="BRH Malayalam Extra" w:hAnsi="BRH Malayalam Extra" w:cs="BRH Malayalam Extra"/>
+                <w:sz w:val="40"/>
+                <w:szCs w:val="40"/>
+              </w:rPr>
+              <w:t xml:space="preserve"> öeZõ—M£</w:t>
+            </w:r>
+            <w:bookmarkStart w:id="0" w:name="_Hlk155388261"/>
+            <w:r>
+              <w:rPr>
+                <w:rFonts w:ascii="BRH Malayalam Extra" w:hAnsi="BRH Malayalam Extra" w:cs="BRH Malayalam Extra"/>
+                <w:sz w:val="40"/>
+                <w:szCs w:val="40"/>
+                <w:highlight w:val="green"/>
+              </w:rPr>
+              <w:t>t§Y</w:t>
+            </w:r>
+            <w:bookmarkEnd w:id="0"/>
+            <w:r>
+              <w:rPr>
+                <w:rFonts w:ascii="BRH Malayalam Extra" w:hAnsi="BRH Malayalam Extra" w:cs="BRH Malayalam Extra"/>
+                <w:sz w:val="32"/>
+                <w:szCs w:val="40"/>
+              </w:rPr>
+              <w:t>–</w:t>
+            </w:r>
+            <w:r>
+              <w:rPr>
+                <w:rFonts w:ascii="BRH Malayalam Extra" w:hAnsi="BRH Malayalam Extra" w:cs="BRH Malayalam Extra"/>
+                <w:sz w:val="40"/>
+                <w:szCs w:val="40"/>
+              </w:rPr>
+              <w:t>©</w:t>
+            </w:r>
+            <w:r>
+              <w:rPr>
+                <w:rFonts w:ascii="BRH Malayalam Extra" w:hAnsi="BRH Malayalam Extra" w:cs="BRH Malayalam Extra"/>
+                <w:sz w:val="40"/>
+                <w:szCs w:val="40"/>
+              </w:rPr>
+              <w:t xml:space="preserve"> </w:t>
+            </w:r>
+            <w:r>
+              <w:rPr>
+                <w:rFonts w:ascii="BRH Malayalam Extra" w:hAnsi="BRH Malayalam Extra" w:cs="BRH Malayalam Extra"/>
+                <w:sz w:val="40"/>
+                <w:szCs w:val="40"/>
+              </w:rPr>
+              <w:t>s</w:t>
+            </w:r>
+          </w:p>
+        </w:tc>
+      </w:tr>
+      <w:tr>
+        <w:trPr>
           <w:trHeight w:val="1247"/>
         </w:trPr>
         <w:tc>
@@ -929,7 +1286,7 @@
                 <w:lang w:bidi="ta-IN"/>
               </w:rPr>
             </w:pPr>
-            <w:bookmarkStart w:id="0" w:name="_Hlk140961249"/>
+            <w:bookmarkStart w:id="1" w:name="_Hlk140961249"/>
             <w:r>
               <w:rPr>
                 <w:rFonts w:cs="Latha"/>
@@ -1176,16 +1533,16 @@
               </w:rPr>
               <w:t>t§Yx</w:t>
             </w:r>
-            <w:bookmarkStart w:id="1" w:name="_Hlk140961142"/>
-            <w:r>
-              <w:rPr>
-                <w:rFonts w:ascii="BRH Malayalam Extra" w:hAnsi="BRH Malayalam Extra" w:cs="BRH Malayalam Extra"/>
-                <w:sz w:val="32"/>
-                <w:szCs w:val="40"/>
-              </w:rPr>
-              <w:t>–</w:t>
-            </w:r>
-            <w:bookmarkEnd w:id="1"/>
+            <w:bookmarkStart w:id="2" w:name="_Hlk140961142"/>
+            <w:r>
+              <w:rPr>
+                <w:rFonts w:ascii="BRH Malayalam Extra" w:hAnsi="BRH Malayalam Extra" w:cs="BRH Malayalam Extra"/>
+                <w:sz w:val="32"/>
+                <w:szCs w:val="40"/>
+              </w:rPr>
+              <w:t>–</w:t>
+            </w:r>
+            <w:bookmarkEnd w:id="2"/>
             <w:r>
               <w:rPr>
                 <w:rFonts w:ascii="BRH Malayalam Extra" w:hAnsi="BRH Malayalam Extra" w:cs="BRH Malayalam Extra"/>
@@ -1239,8 +1596,8 @@
                 <w:lang w:bidi="ta-IN"/>
               </w:rPr>
             </w:pPr>
-            <w:bookmarkStart w:id="2" w:name="_Hlk140962241"/>
-            <w:bookmarkEnd w:id="0"/>
+            <w:bookmarkStart w:id="3" w:name="_Hlk140962241"/>
+            <w:bookmarkEnd w:id="1"/>
             <w:r>
               <w:rPr>
                 <w:rFonts w:cs="Latha"/>
@@ -1504,16 +1861,16 @@
               </w:rPr>
               <w:t>j</w:t>
             </w:r>
-            <w:bookmarkStart w:id="3" w:name="_Hlk140962110"/>
-            <w:r>
-              <w:rPr>
-                <w:rFonts w:ascii="BRH Malayalam Extra" w:hAnsi="BRH Malayalam Extra" w:cs="BRH Malayalam Extra"/>
-                <w:sz w:val="32"/>
-                <w:szCs w:val="40"/>
-              </w:rPr>
-              <w:t>–</w:t>
-            </w:r>
-            <w:bookmarkEnd w:id="3"/>
+            <w:bookmarkStart w:id="4" w:name="_Hlk140962110"/>
+            <w:r>
+              <w:rPr>
+                <w:rFonts w:ascii="BRH Malayalam Extra" w:hAnsi="BRH Malayalam Extra" w:cs="BRH Malayalam Extra"/>
+                <w:sz w:val="32"/>
+                <w:szCs w:val="40"/>
+              </w:rPr>
+              <w:t>–</w:t>
+            </w:r>
+            <w:bookmarkEnd w:id="4"/>
             <w:r>
               <w:rPr>
                 <w:rFonts w:ascii="BRH Malayalam Extra" w:hAnsi="BRH Malayalam Extra" w:cs="BRH Malayalam Extra"/>
@@ -1525,7 +1882,7 @@
           </w:p>
         </w:tc>
       </w:tr>
-      <w:bookmarkEnd w:id="2"/>
+      <w:bookmarkEnd w:id="3"/>
     </w:tbl>
     <w:p>
       <w:pPr>
@@ -1594,7 +1951,6 @@
           <w:szCs w:val="32"/>
           <w:u w:val="single"/>
         </w:rPr>
-        <w:lastRenderedPageBreak/>
         <w:t>TS Pada Paatam – TS 2.5 Malayalam co</w:t>
       </w:r>
       <w:r>
@@ -2366,16 +2722,16 @@
               </w:rPr>
               <w:t>öZx</w:t>
             </w:r>
-            <w:bookmarkStart w:id="4" w:name="_Hlk140958582"/>
-            <w:r>
-              <w:rPr>
-                <w:rFonts w:ascii="BRH Malayalam Extra" w:hAnsi="BRH Malayalam Extra" w:cs="BRH Malayalam Extra"/>
-                <w:sz w:val="32"/>
-                <w:szCs w:val="40"/>
-              </w:rPr>
-              <w:t>–</w:t>
-            </w:r>
-            <w:bookmarkEnd w:id="4"/>
+            <w:bookmarkStart w:id="5" w:name="_Hlk140958582"/>
+            <w:r>
+              <w:rPr>
+                <w:rFonts w:ascii="BRH Malayalam Extra" w:hAnsi="BRH Malayalam Extra" w:cs="BRH Malayalam Extra"/>
+                <w:sz w:val="32"/>
+                <w:szCs w:val="40"/>
+              </w:rPr>
+              <w:t>–</w:t>
+            </w:r>
+            <w:bookmarkEnd w:id="5"/>
             <w:r>
               <w:rPr>
                 <w:rFonts w:ascii="BRH Malayalam Extra" w:hAnsi="BRH Malayalam Extra" w:cs="BRH Malayalam Extra"/>
@@ -2722,6 +3078,7 @@
                 <w:szCs w:val="28"/>
                 <w:lang w:bidi="ta-IN"/>
               </w:rPr>
+              <w:lastRenderedPageBreak/>
               <w:t>TS 2.5.1.5 - Padam</w:t>
             </w:r>
           </w:p>
@@ -3045,7 +3402,6 @@
                 <w:szCs w:val="28"/>
                 <w:lang w:bidi="ta-IN"/>
               </w:rPr>
-              <w:lastRenderedPageBreak/>
               <w:t xml:space="preserve">Panchaati  No. </w:t>
             </w:r>
             <w:r>
@@ -3084,7 +3440,6 @@
                 <w:sz w:val="40"/>
                 <w:szCs w:val="40"/>
               </w:rPr>
-              <w:lastRenderedPageBreak/>
               <w:t>Kxi˜I | A</w:t>
             </w:r>
             <w:r>
@@ -4629,6 +4984,7 @@
                 <w:sz w:val="32"/>
                 <w:szCs w:val="32"/>
               </w:rPr>
+              <w:lastRenderedPageBreak/>
               <w:t>Reference</w:t>
             </w:r>
           </w:p>
@@ -4651,6 +5007,7 @@
                 <w:sz w:val="32"/>
                 <w:szCs w:val="32"/>
               </w:rPr>
+              <w:lastRenderedPageBreak/>
               <w:t>As Printed</w:t>
             </w:r>
           </w:p>
@@ -4952,7 +5309,6 @@
                 <w:szCs w:val="28"/>
                 <w:lang w:bidi="ta-IN"/>
               </w:rPr>
-              <w:lastRenderedPageBreak/>
               <w:t>TS 2.5.1.5 - Padam</w:t>
             </w:r>
           </w:p>
@@ -6923,6 +7279,7 @@
           <w:szCs w:val="32"/>
           <w:u w:val="single"/>
         </w:rPr>
+        <w:lastRenderedPageBreak/>
         <w:t>TS Pada Paatam – TS 2.</w:t>
       </w:r>
       <w:r>
@@ -7196,7 +7553,6 @@
                 <w:sz w:val="32"/>
                 <w:szCs w:val="32"/>
               </w:rPr>
-              <w:lastRenderedPageBreak/>
               <w:t>TS 2.5.1.2-Vaakyam</w:t>
             </w:r>
           </w:p>

</xml_diff>